<commit_message>
Exports as Word File , Delivery Note done
</commit_message>
<xml_diff>
--- a/template.docx
+++ b/template.docx
@@ -25,7 +25,7 @@
           <w:sz w:val="28"/>
           <w:szCs w:val="28"/>
         </w:rPr>
-        <w:t>{Company</w:t>
+        <w:t>{Customer</w:t>
       </w:r>
       <w:r>
         <w:rPr>
@@ -228,7 +228,21 @@
         <w:rPr>
           <w:b/>
         </w:rPr>
-        <w:t>{Customer}</w:t>
+        <w:t>{</w:t>
+      </w:r>
+      <w:proofErr w:type="spellStart"/>
+      <w:r>
+        <w:rPr>
+          <w:b/>
+        </w:rPr>
+        <w:t>Incharge</w:t>
+      </w:r>
+      <w:proofErr w:type="spellEnd"/>
+      <w:r>
+        <w:rPr>
+          <w:b/>
+        </w:rPr>
+        <w:t>}</w:t>
       </w:r>
       <w:r>
         <w:rPr>
@@ -266,7 +280,6 @@
           <w:szCs w:val="10"/>
         </w:rPr>
       </w:pPr>
-      <w:proofErr w:type="gramStart"/>
       <w:r>
         <w:t xml:space="preserve">Mob  </w:t>
       </w:r>
@@ -274,9 +287,13 @@
         <w:t>{</w:t>
       </w:r>
       <w:proofErr w:type="spellStart"/>
-      <w:proofErr w:type="gramEnd"/>
-      <w:r>
-        <w:t>Customer_Num</w:t>
+      <w:r>
+        <w:t>Contact</w:t>
+      </w:r>
+      <w:bookmarkStart w:id="0" w:name="_GoBack"/>
+      <w:bookmarkEnd w:id="0"/>
+      <w:r>
+        <w:t>_Num</w:t>
       </w:r>
       <w:proofErr w:type="spellEnd"/>
       <w:r>
@@ -305,6 +322,29 @@
         </w:rPr>
         <w:t>Customer Po Ref:</w:t>
       </w:r>
+      <w:r>
+        <w:rPr>
+          <w:b/>
+          <w:szCs w:val="24"/>
+        </w:rPr>
+        <w:t xml:space="preserve"> {</w:t>
+      </w:r>
+      <w:proofErr w:type="spellStart"/>
+      <w:r>
+        <w:rPr>
+          <w:b/>
+          <w:szCs w:val="24"/>
+        </w:rPr>
+        <w:t>Customer_PO</w:t>
+      </w:r>
+      <w:proofErr w:type="spellEnd"/>
+      <w:r>
+        <w:rPr>
+          <w:b/>
+          <w:szCs w:val="24"/>
+        </w:rPr>
+        <w:t>}</w:t>
+      </w:r>
     </w:p>
     <w:p>
       <w:pPr>
@@ -325,7 +365,15 @@
           <w:iCs/>
           <w:u w:val="none"/>
         </w:rPr>
-        <w:t>{Q_ID}</w:t>
+        <w:t>{Quotation</w:t>
+      </w:r>
+      <w:r>
+        <w:rPr>
+          <w:i/>
+          <w:iCs/>
+          <w:u w:val="none"/>
+        </w:rPr>
+        <w:t>}</w:t>
       </w:r>
     </w:p>
     <w:p>
@@ -380,11 +428,154 @@
     <w:p>
       <w:r>
         <w:tab/>
-        <w:t>{table}</w:t>
-      </w:r>
-      <w:bookmarkStart w:id="0" w:name="_GoBack"/>
-      <w:bookmarkEnd w:id="0"/>
+      </w:r>
     </w:p>
+    <w:tbl>
+      <w:tblPr>
+        <w:tblW w:w="9900" w:type="dxa"/>
+        <w:tblInd w:w="30" w:type="dxa"/>
+        <w:tblBorders>
+          <w:top w:val="single" w:sz="4" w:space="0" w:color="auto"/>
+          <w:left w:val="single" w:sz="4" w:space="0" w:color="auto"/>
+          <w:bottom w:val="single" w:sz="4" w:space="0" w:color="auto"/>
+          <w:right w:val="single" w:sz="4" w:space="0" w:color="auto"/>
+          <w:insideH w:val="single" w:sz="4" w:space="0" w:color="auto"/>
+          <w:insideV w:val="single" w:sz="4" w:space="0" w:color="auto"/>
+        </w:tblBorders>
+        <w:tblLayout w:type="fixed"/>
+        <w:tblCellMar>
+          <w:left w:w="30" w:type="dxa"/>
+          <w:right w:w="30" w:type="dxa"/>
+        </w:tblCellMar>
+        <w:tblLook w:val="0000" w:firstRow="0" w:lastRow="0" w:firstColumn="0" w:lastColumn="0" w:noHBand="0" w:noVBand="0"/>
+      </w:tblPr>
+      <w:tblGrid>
+        <w:gridCol w:w="990"/>
+        <w:gridCol w:w="2395"/>
+        <w:gridCol w:w="5345"/>
+        <w:gridCol w:w="1170"/>
+      </w:tblGrid>
+      <w:tr>
+        <w:trPr>
+          <w:trHeight w:val="144"/>
+        </w:trPr>
+        <w:tc>
+          <w:tcPr>
+            <w:tcW w:w="990" w:type="dxa"/>
+            <w:vAlign w:val="center"/>
+          </w:tcPr>
+          <w:p>
+            <w:pPr>
+              <w:jc w:val="center"/>
+              <w:rPr>
+                <w:rFonts w:ascii="Arial"/>
+                <w:b/>
+                <w:snapToGrid w:val="0"/>
+                <w:sz w:val="22"/>
+                <w:szCs w:val="22"/>
+              </w:rPr>
+            </w:pPr>
+            <w:r>
+              <w:rPr>
+                <w:rFonts w:ascii="Arial"/>
+                <w:b/>
+                <w:snapToGrid w:val="0"/>
+                <w:sz w:val="22"/>
+                <w:szCs w:val="22"/>
+              </w:rPr>
+              <w:t>No.</w:t>
+            </w:r>
+          </w:p>
+        </w:tc>
+        <w:tc>
+          <w:tcPr>
+            <w:tcW w:w="2395" w:type="dxa"/>
+            <w:vAlign w:val="center"/>
+          </w:tcPr>
+          <w:p>
+            <w:pPr>
+              <w:jc w:val="center"/>
+              <w:rPr>
+                <w:rFonts w:ascii="Arial"/>
+                <w:b/>
+                <w:snapToGrid w:val="0"/>
+                <w:sz w:val="22"/>
+                <w:szCs w:val="22"/>
+              </w:rPr>
+            </w:pPr>
+            <w:r>
+              <w:rPr>
+                <w:rFonts w:ascii="Arial"/>
+                <w:b/>
+                <w:snapToGrid w:val="0"/>
+                <w:sz w:val="22"/>
+                <w:szCs w:val="22"/>
+              </w:rPr>
+              <w:t>Item</w:t>
+            </w:r>
+          </w:p>
+        </w:tc>
+        <w:tc>
+          <w:tcPr>
+            <w:tcW w:w="5345" w:type="dxa"/>
+            <w:vAlign w:val="center"/>
+          </w:tcPr>
+          <w:p>
+            <w:pPr>
+              <w:jc w:val="center"/>
+              <w:rPr>
+                <w:rFonts w:ascii="Arial"/>
+                <w:b/>
+                <w:snapToGrid w:val="0"/>
+                <w:sz w:val="22"/>
+                <w:szCs w:val="22"/>
+              </w:rPr>
+            </w:pPr>
+            <w:r>
+              <w:rPr>
+                <w:rFonts w:ascii="Arial"/>
+                <w:b/>
+                <w:snapToGrid w:val="0"/>
+                <w:sz w:val="22"/>
+                <w:szCs w:val="22"/>
+              </w:rPr>
+              <w:t>Description</w:t>
+            </w:r>
+          </w:p>
+        </w:tc>
+        <w:tc>
+          <w:tcPr>
+            <w:tcW w:w="1170" w:type="dxa"/>
+            <w:vAlign w:val="center"/>
+          </w:tcPr>
+          <w:p>
+            <w:pPr>
+              <w:jc w:val="center"/>
+              <w:rPr>
+                <w:rFonts w:ascii="Arial"/>
+                <w:b/>
+                <w:snapToGrid w:val="0"/>
+                <w:sz w:val="22"/>
+                <w:szCs w:val="22"/>
+              </w:rPr>
+            </w:pPr>
+            <w:proofErr w:type="spellStart"/>
+            <w:r>
+              <w:rPr>
+                <w:rFonts w:ascii="Arial"/>
+                <w:b/>
+                <w:snapToGrid w:val="0"/>
+                <w:sz w:val="22"/>
+                <w:szCs w:val="22"/>
+              </w:rPr>
+              <w:t>Qty</w:t>
+            </w:r>
+            <w:proofErr w:type="spellEnd"/>
+          </w:p>
+        </w:tc>
+      </w:tr>
+    </w:tbl>
+    <w:p/>
     <w:p/>
     <w:p>
       <w:pPr>
@@ -4040,7 +4231,7 @@
 </file>
 
 <file path=customXml/itemProps1.xml><?xml version="1.0" encoding="utf-8"?>
-<ds:datastoreItem xmlns:ds="http://schemas.openxmlformats.org/officeDocument/2006/customXml" ds:itemID="{55E4C77C-DC2F-4E75-8E90-EB1E8E437C20}">
+<ds:datastoreItem xmlns:ds="http://schemas.openxmlformats.org/officeDocument/2006/customXml" ds:itemID="{7C2A9AAC-2D99-4206-A895-CD11328950B1}">
   <ds:schemaRefs>
     <ds:schemaRef ds:uri="http://schemas.openxmlformats.org/officeDocument/2006/bibliography"/>
   </ds:schemaRefs>

</xml_diff>